<commit_message>
nghiep vu va so do
</commit_message>
<xml_diff>
--- a/Quy_trinh_nghiep_vu.docx
+++ b/Quy_trinh_nghiep_vu.docx
@@ -95,7 +95,6 @@
           <w:b/>
         </w:rPr>
       </w:pPr>
-      <w:bookmarkStart w:id="0" w:name="_GoBack"/>
       <w:r>
         <w:rPr>
           <w:b/>
@@ -103,7 +102,6 @@
         <w:t>II. Quy trình nghiệp vụ</w:t>
       </w:r>
     </w:p>
-    <w:bookmarkEnd w:id="0"/>
     <w:p>
       <w:pPr>
         <w:jc w:val="left"/>
@@ -155,10 +153,7 @@
         <w:jc w:val="left"/>
       </w:pPr>
       <w:r>
-        <w:t>2</w:t>
-      </w:r>
-      <w:r>
-        <w:t>. Chủ trọ nhập thông tin chi tiết về nhà trọ:</w:t>
+        <w:t>2. Chủ trọ nhập thông tin chi tiết về nhà trọ:</w:t>
       </w:r>
     </w:p>
     <w:p>
@@ -236,10 +231,7 @@
         <w:jc w:val="left"/>
       </w:pPr>
       <w:r>
-        <w:t>3</w:t>
-      </w:r>
-      <w:r>
-        <w:t>. Khách vãng lai tìm kiếm nhà trọ:</w:t>
+        <w:t>3. Khách vãng lai tìm kiếm nhà trọ:</w:t>
       </w:r>
     </w:p>
     <w:p>
@@ -277,10 +269,7 @@
         <w:jc w:val="left"/>
       </w:pPr>
       <w:r>
-        <w:t>4</w:t>
-      </w:r>
-      <w:r>
-        <w:t>. Khách trọ</w:t>
+        <w:t>4. Khách trọ</w:t>
       </w:r>
     </w:p>
     <w:p>
@@ -313,6 +302,174 @@
         <w:lastRenderedPageBreak/>
         <w:t xml:space="preserve">   - Khách trọ có thể xem chi tiết nhà trọ, thanh toán tiền thuê, xem hợp đồng thuê (nếu có), và gia hạn thuê.</w:t>
       </w:r>
+    </w:p>
+    <w:p>
+      <w:pPr>
+        <w:jc w:val="left"/>
+      </w:pPr>
+    </w:p>
+    <w:p>
+      <w:pPr>
+        <w:jc w:val="left"/>
+      </w:pPr>
+      <w:r>
+        <w:t>Quản trị có các chức năng:</w:t>
+      </w:r>
+    </w:p>
+    <w:p>
+      <w:pPr>
+        <w:jc w:val="left"/>
+      </w:pPr>
+      <w:r>
+        <w:t>+</w:t>
+      </w:r>
+      <w:r>
+        <w:t>Xem danh sách quyề</w:t>
+      </w:r>
+      <w:r>
+        <w:t>n</w:t>
+      </w:r>
+    </w:p>
+    <w:p>
+      <w:pPr>
+        <w:jc w:val="left"/>
+      </w:pPr>
+      <w:r>
+        <w:t>+Thêm quyề</w:t>
+      </w:r>
+      <w:r>
+        <w:t>n cho 1 tài khoản</w:t>
+      </w:r>
+    </w:p>
+    <w:p>
+      <w:pPr>
+        <w:jc w:val="left"/>
+      </w:pPr>
+      <w:r>
+        <w:t>+Xem được danh sách các vai trò</w:t>
+      </w:r>
+    </w:p>
+    <w:p>
+      <w:pPr>
+        <w:jc w:val="left"/>
+      </w:pPr>
+      <w:r>
+        <w:t>+ Gán vai trò cho 1 tài khoản</w:t>
+      </w:r>
+    </w:p>
+    <w:p>
+      <w:pPr>
+        <w:jc w:val="left"/>
+      </w:pPr>
+      <w:r>
+        <w:t>+Xem danh sách các tài khoản (tên tài khoản, vai trò của tài khoản, trạng thái(còn sử dụng hay đã hết hạn sử dụng)).</w:t>
+      </w:r>
+    </w:p>
+    <w:p>
+      <w:pPr>
+        <w:jc w:val="left"/>
+      </w:pPr>
+      <w:r>
+        <w:t xml:space="preserve">+Xem danh sách nhà trọ </w:t>
+      </w:r>
+    </w:p>
+    <w:p>
+      <w:pPr>
+        <w:jc w:val="left"/>
+      </w:pPr>
+      <w:r>
+        <w:t>+Xác nhận thêm nhà trọ</w:t>
+      </w:r>
+    </w:p>
+    <w:p>
+      <w:pPr>
+        <w:jc w:val="left"/>
+      </w:pPr>
+      <w:r>
+        <w:t>+Cung cấp tài khoản</w:t>
+      </w:r>
+    </w:p>
+    <w:p>
+      <w:pPr>
+        <w:jc w:val="left"/>
+      </w:pPr>
+      <w:r>
+        <w:t>+Khóa tài khoản</w:t>
+      </w:r>
+    </w:p>
+    <w:p>
+      <w:pPr>
+        <w:jc w:val="left"/>
+      </w:pPr>
+      <w:r>
+        <w:t>+Thông báo</w:t>
+      </w:r>
+    </w:p>
+    <w:p>
+      <w:pPr>
+        <w:jc w:val="left"/>
+      </w:pPr>
+      <w:r>
+        <w:t>Chủ trọ có các chức năng:</w:t>
+      </w:r>
+    </w:p>
+    <w:p>
+      <w:pPr>
+        <w:jc w:val="left"/>
+      </w:pPr>
+      <w:r>
+        <w:t>+Thêm nhà trọ mới,</w:t>
+      </w:r>
+    </w:p>
+    <w:p>
+      <w:pPr>
+        <w:jc w:val="left"/>
+      </w:pPr>
+      <w:r>
+        <w:t>+Sửa thông tin nhà trọ</w:t>
+      </w:r>
+    </w:p>
+    <w:p>
+      <w:pPr>
+        <w:jc w:val="left"/>
+      </w:pPr>
+      <w:r>
+        <w:t>+Xóa nhà trọ</w:t>
+      </w:r>
+    </w:p>
+    <w:p>
+      <w:pPr>
+        <w:jc w:val="left"/>
+      </w:pPr>
+      <w:r>
+        <w:t>+Xem nhà trọ</w:t>
+      </w:r>
+    </w:p>
+    <w:p>
+      <w:pPr>
+        <w:jc w:val="left"/>
+      </w:pPr>
+      <w:r>
+        <w:t>+Xem, thêm ,sửa, xóa phòng trọ</w:t>
+      </w:r>
+    </w:p>
+    <w:p>
+      <w:pPr>
+        <w:jc w:val="left"/>
+      </w:pPr>
+      <w:r>
+        <w:t>+Xem, thêm, sửa, xóa</w:t>
+      </w:r>
+      <w:r>
+        <w:t xml:space="preserve"> dịch vụ</w:t>
+      </w:r>
+    </w:p>
+    <w:p>
+      <w:pPr>
+        <w:jc w:val="left"/>
+      </w:pPr>
+      <w:bookmarkStart w:id="0" w:name="_GoBack"/>
+      <w:bookmarkEnd w:id="0"/>
     </w:p>
     <w:p>
       <w:pPr>

</xml_diff>